<commit_message>
Include CAPAM workshop abstract
</commit_message>
<xml_diff>
--- a/ms/Growth_estimation_paper_v7.docx
+++ b/ms/Growth_estimation_paper_v7.docx
@@ -288,31 +288,15 @@
           <w:szCs w:val="24"/>
         </w:rPr>
       </w:pPr>
+      <w:bookmarkStart w:id="0" w:name="_GoBack"/>
+      <w:bookmarkEnd w:id="0"/>
       <w:r>
         <w:rPr>
           <w:rFonts w:ascii="Times New Roman" w:hAnsi="Times New Roman"/>
           <w:sz w:val="24"/>
           <w:szCs w:val="24"/>
         </w:rPr>
-        <w:t xml:space="preserve">In statistical integrated age structured population models, there are two common practices used to incorporate somatic growth into the population dynamics. First, a parametric somatic growth model is fit externally to length-at-age data and the estimates are input to the model as fixed parameters. Second, the model simultaneously estimates growth </w:t>
-      </w:r>
-      <w:proofErr w:type="gramStart"/>
-      <w:r>
-        <w:rPr>
-          <w:rFonts w:ascii="Times New Roman" w:hAnsi="Times New Roman"/>
-          <w:sz w:val="24"/>
-          <w:szCs w:val="24"/>
-        </w:rPr>
-        <w:t>parameters</w:t>
-      </w:r>
-      <w:proofErr w:type="gramEnd"/>
-      <w:r>
-        <w:rPr>
-          <w:rFonts w:ascii="Times New Roman" w:hAnsi="Times New Roman"/>
-          <w:sz w:val="24"/>
-          <w:szCs w:val="24"/>
-        </w:rPr>
-        <w:t xml:space="preserve"> with other population dynamics and fishery processes. When growth is estimated externally to the stock assessment model, the effects of population dynamics and the cumulative effects of fishing on size-at-age on growth estimates are typically not accounted for. In addition, ignoring gear selectivity when estimating growth (internally or externally) is problematic because fisheries tend to select faster-growing fish. Therefore, growth estimated from unrepresentative data may not reflect the true population growth curve, which can lead to biased stock assessment results, biological reference points and management quantities. Furthermore, the quality and quantity of length- and age-composition data can affect the accuracy of parameter estimates and thus management reference points. Growth may be estimated internally when there is length composition data, or tag-recapture data. However, incorporating age-composition data in addition to length-composition data may or may not improve stock assessment estimates. For instance, even if length- and age-composition data are both available, the quality and quantity of </w:t>
+        <w:t xml:space="preserve">In statistical integrated age structured population models, there are two common practices used to incorporate somatic growth into the population dynamics. First, a parametric somatic growth model is fit externally to length-at-age data and the estimates are input to the model as fixed parameters. Second, the model simultaneously estimates growth parameters with other population dynamics and fishery processes. When growth is estimated externally to the stock assessment model, the effects of population dynamics and the cumulative effects of fishing on size-at-age on growth estimates are typically not accounted for. In addition, ignoring gear selectivity when estimating growth (internally or externally) is problematic because fisheries tend to select faster-growing fish. Therefore, growth estimated from unrepresentative data may not reflect the true population growth curve, which can lead to biased stock assessment results, biological reference points and management quantities. Furthermore, the quality and quantity of length- and age-composition data can affect the accuracy of parameter estimates and thus management reference points. Growth may be estimated internally when there is length composition data, or tag-recapture data. However, incorporating age-composition data in addition to length-composition data may or may not improve stock assessment estimates. For instance, even if length- and age-composition data are both available, the quality and quantity of </w:t>
       </w:r>
       <w:r>
         <w:rPr>
@@ -323,8 +307,6 @@
         <w:lastRenderedPageBreak/>
         <w:t xml:space="preserve">this information can affect the accuracy of stock assessment outputs, with larger repercussions on some life-history types than others. Thus, estimation of growth parameters within a stock assessment model is not possible for all life-history types. Therefore, it is important to quantify the importance of different data types and quantity to stock assessment estimates across life-history types. Here we used ss3sim, a simulation framework utilizing Stock Synthesis, to evaluate the types and quantity of data that are needed to estimate somatic growth within an assessment model and the tradeoffs between estimating growth internally versus externally. The focus of this research is not only on the ability to estimate growth but also on the impact of potential model misspecification related to growth estimation on assessment-derived quantities of interest to management across contrasting life-history types. Measurements of bias and precision with respect to spawning stock biomass, fishing mortality level, and management reference points were used to quantify the performance of stock assessment models that internally estimated somatic growth parameters compared with stock assessment models that had somatic growth fixed at externally estimated values. </w:t>
       </w:r>
-      <w:bookmarkStart w:id="0" w:name="_GoBack"/>
-      <w:bookmarkEnd w:id="0"/>
     </w:p>
     <w:p>
       <w:pPr>

</xml_diff>